<commit_message>
Update Partnering details with associates.docx
</commit_message>
<xml_diff>
--- a/BusinessPlanning/Content Collection/Partnering details with associates.docx
+++ b/BusinessPlanning/Content Collection/Partnering details with associates.docx
@@ -3,8 +3,46 @@
 <w:document xmlns:wpc="http://schemas.microsoft.com/office/word/2010/wordprocessingCanvas" xmlns:mc="http://schemas.openxmlformats.org/markup-compatibility/2006" xmlns:o="urn:schemas-microsoft-com:office:office" xmlns:r="http://schemas.openxmlformats.org/officeDocument/2006/relationships" xmlns:m="http://schemas.openxmlformats.org/officeDocument/2006/math" xmlns:v="urn:schemas-microsoft-com:vml" xmlns:wp14="http://schemas.microsoft.com/office/word/2010/wordprocessingDrawing" xmlns:wp="http://schemas.openxmlformats.org/drawingml/2006/wordprocessingDrawing" xmlns:w10="urn:schemas-microsoft-com:office:word" xmlns:w="http://schemas.openxmlformats.org/wordprocessingml/2006/main" xmlns:w14="http://schemas.microsoft.com/office/word/2010/wordml" xmlns:wpg="http://schemas.microsoft.com/office/word/2010/wordprocessingGroup" xmlns:wpi="http://schemas.microsoft.com/office/word/2010/wordprocessingInk" xmlns:wne="http://schemas.microsoft.com/office/word/2006/wordml" xmlns:wps="http://schemas.microsoft.com/office/word/2010/wordprocessingShape" mc:Ignorable="w14 wp14">
   <w:body>
     <w:p>
+      <w:pPr>
+        <w:rPr>
+          <w:rFonts w:ascii="Arial" w:hAnsi="Arial" w:cs="Arial"/>
+          <w:b/>
+          <w:bCs/>
+          <w:szCs w:val="22"/>
+          <w:u w:val="single"/>
+        </w:rPr>
+      </w:pPr>
+    </w:p>
+    <w:p>
+      <w:pPr>
+        <w:rPr>
+          <w:rFonts w:ascii="Arial" w:hAnsi="Arial" w:cs="Arial"/>
+          <w:b/>
+          <w:bCs/>
+          <w:szCs w:val="22"/>
+          <w:u w:val="single"/>
+        </w:rPr>
+      </w:pPr>
+    </w:p>
+    <w:p>
+      <w:pPr>
+        <w:rPr>
+          <w:rFonts w:ascii="Arial" w:hAnsi="Arial" w:cs="Arial"/>
+          <w:b/>
+          <w:bCs/>
+          <w:szCs w:val="22"/>
+          <w:u w:val="single"/>
+        </w:rPr>
+      </w:pPr>
       <w:proofErr w:type="gramStart"/>
       <w:r>
+        <w:rPr>
+          <w:rFonts w:ascii="Arial" w:hAnsi="Arial" w:cs="Arial"/>
+          <w:b/>
+          <w:bCs/>
+          <w:szCs w:val="22"/>
+          <w:u w:val="single"/>
+        </w:rPr>
         <w:t>Partnering details with associates.</w:t>
       </w:r>
       <w:proofErr w:type="gramEnd"/>
@@ -19,17 +57,362 @@
         <w:jc w:val="both"/>
         <w:rPr>
           <w:rFonts w:ascii="Arial" w:hAnsi="Arial" w:cs="Arial"/>
-          <w:sz w:val="20"/>
-          <w:szCs w:val="20"/>
-        </w:rPr>
-      </w:pPr>
-      <w:r>
-        <w:rPr>
-          <w:rFonts w:ascii="Arial" w:hAnsi="Arial" w:cs="Arial"/>
-          <w:sz w:val="20"/>
-          <w:szCs w:val="20"/>
+          <w:szCs w:val="22"/>
+        </w:rPr>
+      </w:pPr>
+      <w:r>
+        <w:rPr>
+          <w:rFonts w:ascii="Arial" w:hAnsi="Arial" w:cs="Arial"/>
+          <w:szCs w:val="22"/>
         </w:rPr>
         <w:t>Joining process :</w:t>
+      </w:r>
+    </w:p>
+    <w:p>
+      <w:pPr>
+        <w:pStyle w:val="ListParagraph"/>
+        <w:numPr>
+          <w:ilvl w:val="0"/>
+          <w:numId w:val="2"/>
+        </w:numPr>
+        <w:spacing w:after="0"/>
+        <w:jc w:val="both"/>
+        <w:rPr>
+          <w:rFonts w:ascii="Arial" w:hAnsi="Arial" w:cs="Arial"/>
+          <w:szCs w:val="22"/>
+        </w:rPr>
+      </w:pPr>
+      <w:r>
+        <w:rPr>
+          <w:rFonts w:ascii="Arial" w:hAnsi="Arial" w:cs="Arial"/>
+          <w:szCs w:val="22"/>
+        </w:rPr>
+        <w:t>Associate teachers can upload their resume and other specified details following the instructions given there in Anodiam teacher website to become an associate teacher with Anodiam</w:t>
+      </w:r>
+      <w:r>
+        <w:rPr>
+          <w:rFonts w:ascii="Arial" w:hAnsi="Arial" w:cs="Arial"/>
+          <w:szCs w:val="22"/>
+        </w:rPr>
+        <w:t>.</w:t>
+      </w:r>
+    </w:p>
+    <w:p>
+      <w:pPr>
+        <w:pStyle w:val="ListParagraph"/>
+        <w:numPr>
+          <w:ilvl w:val="0"/>
+          <w:numId w:val="2"/>
+        </w:numPr>
+        <w:spacing w:after="0"/>
+        <w:jc w:val="both"/>
+        <w:rPr>
+          <w:rFonts w:ascii="Arial" w:hAnsi="Arial" w:cs="Arial"/>
+          <w:szCs w:val="22"/>
+        </w:rPr>
+      </w:pPr>
+      <w:r>
+        <w:rPr>
+          <w:rFonts w:ascii="Arial" w:hAnsi="Arial" w:cs="Arial"/>
+          <w:szCs w:val="22"/>
+        </w:rPr>
+        <w:t xml:space="preserve">Anodiam Admin will </w:t>
+      </w:r>
+      <w:r>
+        <w:rPr>
+          <w:rFonts w:ascii="Arial" w:hAnsi="Arial" w:cs="Arial"/>
+          <w:szCs w:val="22"/>
+        </w:rPr>
+        <w:t>accept</w:t>
+      </w:r>
+      <w:r>
+        <w:rPr>
+          <w:rFonts w:ascii="Arial" w:hAnsi="Arial" w:cs="Arial"/>
+          <w:szCs w:val="22"/>
+        </w:rPr>
+        <w:t xml:space="preserve"> or reject th</w:t>
+      </w:r>
+      <w:r>
+        <w:rPr>
+          <w:rFonts w:ascii="Arial" w:hAnsi="Arial" w:cs="Arial"/>
+          <w:szCs w:val="22"/>
+        </w:rPr>
+        <w:t>e application.</w:t>
+      </w:r>
+    </w:p>
+    <w:p>
+      <w:pPr>
+        <w:pStyle w:val="ListParagraph"/>
+        <w:numPr>
+          <w:ilvl w:val="0"/>
+          <w:numId w:val="2"/>
+        </w:numPr>
+        <w:spacing w:after="0"/>
+        <w:jc w:val="both"/>
+        <w:rPr>
+          <w:rFonts w:ascii="Arial" w:hAnsi="Arial" w:cs="Arial"/>
+          <w:szCs w:val="22"/>
+        </w:rPr>
+      </w:pPr>
+      <w:r>
+        <w:rPr>
+          <w:rFonts w:ascii="Arial" w:hAnsi="Arial" w:cs="Arial"/>
+          <w:szCs w:val="22"/>
+        </w:rPr>
+        <w:t>An email will be sent to the candidate for further steps if the application is accepted.</w:t>
+      </w:r>
+    </w:p>
+    <w:p>
+      <w:pPr>
+        <w:pStyle w:val="ListParagraph"/>
+        <w:numPr>
+          <w:ilvl w:val="0"/>
+          <w:numId w:val="2"/>
+        </w:numPr>
+        <w:spacing w:after="0"/>
+        <w:jc w:val="both"/>
+        <w:rPr>
+          <w:rFonts w:ascii="Arial" w:hAnsi="Arial" w:cs="Arial"/>
+          <w:szCs w:val="22"/>
+        </w:rPr>
+      </w:pPr>
+      <w:r>
+        <w:rPr>
+          <w:rFonts w:ascii="Arial" w:hAnsi="Arial" w:cs="Arial"/>
+          <w:szCs w:val="22"/>
+        </w:rPr>
+        <w:t>An email will be sent with reason why the application is rejected.</w:t>
+      </w:r>
+    </w:p>
+    <w:p>
+      <w:pPr>
+        <w:pStyle w:val="ListParagraph"/>
+        <w:numPr>
+          <w:ilvl w:val="0"/>
+          <w:numId w:val="2"/>
+        </w:numPr>
+        <w:spacing w:after="0"/>
+        <w:jc w:val="both"/>
+        <w:rPr>
+          <w:rFonts w:ascii="Arial" w:hAnsi="Arial" w:cs="Arial"/>
+          <w:szCs w:val="22"/>
+        </w:rPr>
+      </w:pPr>
+      <w:r>
+        <w:rPr>
+          <w:rFonts w:ascii="Arial" w:hAnsi="Arial" w:cs="Arial"/>
+          <w:szCs w:val="22"/>
+        </w:rPr>
+        <w:t>Once the application is accepted the associate teacher will be sent a temporary password to enter into the teacher portal and create user name and change password.</w:t>
+      </w:r>
+    </w:p>
+    <w:p>
+      <w:pPr>
+        <w:pStyle w:val="ListParagraph"/>
+        <w:numPr>
+          <w:ilvl w:val="0"/>
+          <w:numId w:val="2"/>
+        </w:numPr>
+        <w:spacing w:after="0"/>
+        <w:jc w:val="both"/>
+        <w:rPr>
+          <w:rFonts w:ascii="Arial" w:hAnsi="Arial" w:cs="Arial"/>
+          <w:szCs w:val="22"/>
+        </w:rPr>
+      </w:pPr>
+      <w:r>
+        <w:rPr>
+          <w:rFonts w:ascii="Arial" w:hAnsi="Arial" w:cs="Arial"/>
+          <w:szCs w:val="22"/>
+        </w:rPr>
+        <w:t>Once the documentation part is done in the website, one can start working as an associate teacher with Anodiam.</w:t>
+      </w:r>
+    </w:p>
+    <w:p>
+      <w:pPr>
+        <w:spacing w:after="0"/>
+        <w:jc w:val="both"/>
+        <w:rPr>
+          <w:rFonts w:ascii="Arial" w:hAnsi="Arial" w:cs="Arial"/>
+          <w:szCs w:val="22"/>
+        </w:rPr>
+      </w:pPr>
+    </w:p>
+    <w:p>
+      <w:pPr>
+        <w:spacing w:after="0"/>
+        <w:jc w:val="center"/>
+        <w:rPr>
+          <w:rFonts w:ascii="Arial" w:hAnsi="Arial" w:cs="Arial"/>
+          <w:szCs w:val="22"/>
+        </w:rPr>
+      </w:pPr>
+    </w:p>
+    <w:p>
+      <w:pPr>
+        <w:spacing w:after="0"/>
+        <w:rPr>
+          <w:rFonts w:ascii="Arial" w:hAnsi="Arial" w:cs="Arial"/>
+          <w:szCs w:val="22"/>
+        </w:rPr>
+      </w:pPr>
+      <w:r>
+        <w:rPr>
+          <w:rFonts w:ascii="Arial" w:hAnsi="Arial" w:cs="Arial"/>
+          <w:szCs w:val="22"/>
+        </w:rPr>
+        <w:t xml:space="preserve">                             </w:t>
+      </w:r>
+      <w:r>
+        <w:rPr>
+          <w:rFonts w:ascii="Arial" w:hAnsi="Arial" w:cs="Arial"/>
+          <w:noProof/>
+          <w:szCs w:val="22"/>
+          <w:lang w:eastAsia="en-AU"/>
+        </w:rPr>
+        <w:drawing>
+          <wp:inline distT="0" distB="0" distL="0" distR="0" wp14:anchorId="5E8A22CE" wp14:editId="746621CF">
+            <wp:extent cx="914400" cy="1199213"/>
+            <wp:effectExtent l="0" t="0" r="0" b="1270"/>
+            <wp:docPr id="2" name="Picture 2"/>
+            <wp:cNvGraphicFramePr>
+              <a:graphicFrameLocks xmlns:a="http://schemas.openxmlformats.org/drawingml/2006/main" noChangeAspect="1"/>
+            </wp:cNvGraphicFramePr>
+            <a:graphic xmlns:a="http://schemas.openxmlformats.org/drawingml/2006/main">
+              <a:graphicData uri="http://schemas.openxmlformats.org/drawingml/2006/picture">
+                <pic:pic xmlns:pic="http://schemas.openxmlformats.org/drawingml/2006/picture">
+                  <pic:nvPicPr>
+                    <pic:cNvPr id="0" name="Picture 2"/>
+                    <pic:cNvPicPr>
+                      <a:picLocks noChangeAspect="1" noChangeArrowheads="1"/>
+                    </pic:cNvPicPr>
+                  </pic:nvPicPr>
+                  <pic:blipFill>
+                    <a:blip r:embed="rId8">
+                      <a:extLst>
+                        <a:ext uri="{28A0092B-C50C-407E-A947-70E740481C1C}">
+                          <a14:useLocalDpi xmlns:a14="http://schemas.microsoft.com/office/drawing/2010/main" val="0"/>
+                        </a:ext>
+                      </a:extLst>
+                    </a:blip>
+                    <a:srcRect/>
+                    <a:stretch>
+                      <a:fillRect/>
+                    </a:stretch>
+                  </pic:blipFill>
+                  <pic:spPr bwMode="auto">
+                    <a:xfrm>
+                      <a:off x="0" y="0"/>
+                      <a:ext cx="914400" cy="1199213"/>
+                    </a:xfrm>
+                    <a:prstGeom prst="rect">
+                      <a:avLst/>
+                    </a:prstGeom>
+                    <a:noFill/>
+                    <a:ln>
+                      <a:noFill/>
+                    </a:ln>
+                  </pic:spPr>
+                </pic:pic>
+              </a:graphicData>
+            </a:graphic>
+          </wp:inline>
+        </w:drawing>
+      </w:r>
+      <w:r>
+        <w:rPr>
+          <w:rFonts w:ascii="Arial" w:hAnsi="Arial" w:cs="Arial"/>
+          <w:szCs w:val="22"/>
+        </w:rPr>
+        <w:t xml:space="preserve">                                                              </w:t>
+      </w:r>
+      <w:r>
+        <w:rPr>
+          <w:rFonts w:ascii="Arial" w:hAnsi="Arial" w:cs="Arial"/>
+          <w:noProof/>
+          <w:szCs w:val="22"/>
+          <w:lang w:eastAsia="en-AU"/>
+        </w:rPr>
+        <w:drawing>
+          <wp:inline distT="0" distB="0" distL="0" distR="0" wp14:anchorId="0D2BEE66" wp14:editId="69657D9E">
+            <wp:extent cx="1123950" cy="1123950"/>
+            <wp:effectExtent l="0" t="0" r="0" b="0"/>
+            <wp:docPr id="10" name="Picture 10"/>
+            <wp:cNvGraphicFramePr>
+              <a:graphicFrameLocks xmlns:a="http://schemas.openxmlformats.org/drawingml/2006/main" noChangeAspect="1"/>
+            </wp:cNvGraphicFramePr>
+            <a:graphic xmlns:a="http://schemas.openxmlformats.org/drawingml/2006/main">
+              <a:graphicData uri="http://schemas.openxmlformats.org/drawingml/2006/picture">
+                <pic:pic xmlns:pic="http://schemas.openxmlformats.org/drawingml/2006/picture">
+                  <pic:nvPicPr>
+                    <pic:cNvPr id="0" name="Picture 5"/>
+                    <pic:cNvPicPr>
+                      <a:picLocks noChangeAspect="1" noChangeArrowheads="1"/>
+                    </pic:cNvPicPr>
+                  </pic:nvPicPr>
+                  <pic:blipFill>
+                    <a:blip r:embed="rId9">
+                      <a:extLst>
+                        <a:ext uri="{28A0092B-C50C-407E-A947-70E740481C1C}">
+                          <a14:useLocalDpi xmlns:a14="http://schemas.microsoft.com/office/drawing/2010/main" val="0"/>
+                        </a:ext>
+                      </a:extLst>
+                    </a:blip>
+                    <a:srcRect/>
+                    <a:stretch>
+                      <a:fillRect/>
+                    </a:stretch>
+                  </pic:blipFill>
+                  <pic:spPr bwMode="auto">
+                    <a:xfrm>
+                      <a:off x="0" y="0"/>
+                      <a:ext cx="1123950" cy="1123950"/>
+                    </a:xfrm>
+                    <a:prstGeom prst="rect">
+                      <a:avLst/>
+                    </a:prstGeom>
+                    <a:noFill/>
+                    <a:ln>
+                      <a:noFill/>
+                    </a:ln>
+                  </pic:spPr>
+                </pic:pic>
+              </a:graphicData>
+            </a:graphic>
+          </wp:inline>
+        </w:drawing>
+      </w:r>
+      <w:r>
+        <w:rPr>
+          <w:rFonts w:ascii="Arial" w:hAnsi="Arial" w:cs="Arial"/>
+          <w:szCs w:val="22"/>
+        </w:rPr>
+        <w:t xml:space="preserve">                   </w:t>
+      </w:r>
+    </w:p>
+    <w:p>
+      <w:pPr>
+        <w:spacing w:after="0"/>
+        <w:ind w:left="1440"/>
+        <w:rPr>
+          <w:rFonts w:ascii="Arial" w:hAnsi="Arial" w:cs="Arial"/>
+          <w:b/>
+          <w:bCs/>
+          <w:sz w:val="18"/>
+          <w:szCs w:val="18"/>
+          <w:u w:val="single"/>
+        </w:rPr>
+      </w:pPr>
+      <w:r>
+        <w:rPr>
+          <w:rFonts w:ascii="Arial" w:hAnsi="Arial" w:cs="Arial"/>
+          <w:b/>
+          <w:bCs/>
+          <w:sz w:val="18"/>
+          <w:szCs w:val="18"/>
+          <w:u w:val="single"/>
+        </w:rPr>
+        <w:t>Online application submitted on the Anodiam Teacher website to be associate teacher</w:t>
       </w:r>
     </w:p>
     <w:p>
@@ -39,17 +422,308 @@
         <w:jc w:val="both"/>
         <w:rPr>
           <w:rFonts w:ascii="Arial" w:hAnsi="Arial" w:cs="Arial"/>
-          <w:sz w:val="20"/>
-          <w:szCs w:val="20"/>
-        </w:rPr>
-      </w:pPr>
-      <w:r>
-        <w:rPr>
-          <w:rFonts w:ascii="Arial" w:hAnsi="Arial" w:cs="Arial"/>
-          <w:sz w:val="20"/>
-          <w:szCs w:val="20"/>
-        </w:rPr>
-        <w:t>Teachers will be joining through the anodiam.com website.</w:t>
+          <w:b/>
+          <w:bCs/>
+          <w:sz w:val="18"/>
+          <w:szCs w:val="18"/>
+          <w:u w:val="single"/>
+        </w:rPr>
+      </w:pPr>
+      <w:r>
+        <w:rPr>
+          <w:rFonts w:ascii="Arial" w:hAnsi="Arial" w:cs="Arial"/>
+          <w:b/>
+          <w:bCs/>
+          <w:noProof/>
+          <w:sz w:val="18"/>
+          <w:szCs w:val="18"/>
+          <w:u w:val="single"/>
+          <w:lang w:eastAsia="en-AU"/>
+        </w:rPr>
+        <mc:AlternateContent>
+          <mc:Choice Requires="wps">
+            <w:drawing>
+              <wp:anchor distT="0" distB="0" distL="114300" distR="114300" simplePos="0" relativeHeight="251663360" behindDoc="0" locked="0" layoutInCell="1" allowOverlap="1" wp14:anchorId="7FF0367C" wp14:editId="3D674070">
+                <wp:simplePos x="0" y="0"/>
+                <wp:positionH relativeFrom="column">
+                  <wp:posOffset>914400</wp:posOffset>
+                </wp:positionH>
+                <wp:positionV relativeFrom="paragraph">
+                  <wp:posOffset>59690</wp:posOffset>
+                </wp:positionV>
+                <wp:extent cx="1628775" cy="1952625"/>
+                <wp:effectExtent l="38100" t="38100" r="28575" b="28575"/>
+                <wp:wrapNone/>
+                <wp:docPr id="16" name="Straight Arrow Connector 16"/>
+                <wp:cNvGraphicFramePr/>
+                <a:graphic xmlns:a="http://schemas.openxmlformats.org/drawingml/2006/main">
+                  <a:graphicData uri="http://schemas.microsoft.com/office/word/2010/wordprocessingShape">
+                    <wps:wsp>
+                      <wps:cNvCnPr/>
+                      <wps:spPr>
+                        <a:xfrm flipH="1" flipV="1">
+                          <a:off x="0" y="0"/>
+                          <a:ext cx="1628775" cy="1952625"/>
+                        </a:xfrm>
+                        <a:prstGeom prst="straightConnector1">
+                          <a:avLst/>
+                        </a:prstGeom>
+                        <a:ln>
+                          <a:tailEnd type="arrow"/>
+                        </a:ln>
+                      </wps:spPr>
+                      <wps:style>
+                        <a:lnRef idx="1">
+                          <a:schemeClr val="accent1"/>
+                        </a:lnRef>
+                        <a:fillRef idx="0">
+                          <a:schemeClr val="accent1"/>
+                        </a:fillRef>
+                        <a:effectRef idx="0">
+                          <a:schemeClr val="accent1"/>
+                        </a:effectRef>
+                        <a:fontRef idx="minor">
+                          <a:schemeClr val="tx1"/>
+                        </a:fontRef>
+                      </wps:style>
+                      <wps:bodyPr/>
+                    </wps:wsp>
+                  </a:graphicData>
+                </a:graphic>
+              </wp:anchor>
+            </w:drawing>
+          </mc:Choice>
+          <mc:Fallback>
+            <w:pict>
+              <v:shapetype id="_x0000_t32" coordsize="21600,21600" o:spt="32" o:oned="t" path="m,l21600,21600e" filled="f">
+                <v:path arrowok="t" fillok="f" o:connecttype="none"/>
+                <o:lock v:ext="edit" shapetype="t"/>
+              </v:shapetype>
+              <v:shape id="Straight Arrow Connector 16" o:spid="_x0000_s1026" type="#_x0000_t32" style="position:absolute;margin-left:1in;margin-top:4.7pt;width:128.25pt;height:153.75pt;flip:x y;z-index:251663360;visibility:visible;mso-wrap-style:square;mso-wrap-distance-left:9pt;mso-wrap-distance-top:0;mso-wrap-distance-right:9pt;mso-wrap-distance-bottom:0;mso-position-horizontal:absolute;mso-position-horizontal-relative:text;mso-position-vertical:absolute;mso-position-vertical-relative:text" o:gfxdata="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" strokecolor="#4579b8 [3044]">
+                <v:stroke endarrow="open"/>
+              </v:shape>
+            </w:pict>
+          </mc:Fallback>
+        </mc:AlternateContent>
+      </w:r>
+      <w:r>
+        <w:rPr>
+          <w:rFonts w:ascii="Arial" w:hAnsi="Arial" w:cs="Arial"/>
+          <w:b/>
+          <w:bCs/>
+          <w:noProof/>
+          <w:sz w:val="18"/>
+          <w:szCs w:val="18"/>
+          <w:u w:val="single"/>
+          <w:lang w:eastAsia="en-AU"/>
+        </w:rPr>
+        <mc:AlternateContent>
+          <mc:Choice Requires="wps">
+            <w:drawing>
+              <wp:anchor distT="0" distB="0" distL="114300" distR="114300" simplePos="0" relativeHeight="251662336" behindDoc="0" locked="0" layoutInCell="1" allowOverlap="1" wp14:anchorId="3D1FD93C" wp14:editId="09DDB6C1">
+                <wp:simplePos x="0" y="0"/>
+                <wp:positionH relativeFrom="column">
+                  <wp:posOffset>3438524</wp:posOffset>
+                </wp:positionH>
+                <wp:positionV relativeFrom="paragraph">
+                  <wp:posOffset>88265</wp:posOffset>
+                </wp:positionV>
+                <wp:extent cx="2028825" cy="1971675"/>
+                <wp:effectExtent l="0" t="38100" r="47625" b="28575"/>
+                <wp:wrapNone/>
+                <wp:docPr id="14" name="Straight Arrow Connector 14"/>
+                <wp:cNvGraphicFramePr/>
+                <a:graphic xmlns:a="http://schemas.openxmlformats.org/drawingml/2006/main">
+                  <a:graphicData uri="http://schemas.microsoft.com/office/word/2010/wordprocessingShape">
+                    <wps:wsp>
+                      <wps:cNvCnPr/>
+                      <wps:spPr>
+                        <a:xfrm flipV="1">
+                          <a:off x="0" y="0"/>
+                          <a:ext cx="2028825" cy="1971675"/>
+                        </a:xfrm>
+                        <a:prstGeom prst="straightConnector1">
+                          <a:avLst/>
+                        </a:prstGeom>
+                        <a:ln>
+                          <a:tailEnd type="arrow"/>
+                        </a:ln>
+                      </wps:spPr>
+                      <wps:style>
+                        <a:lnRef idx="1">
+                          <a:schemeClr val="accent1"/>
+                        </a:lnRef>
+                        <a:fillRef idx="0">
+                          <a:schemeClr val="accent1"/>
+                        </a:fillRef>
+                        <a:effectRef idx="0">
+                          <a:schemeClr val="accent1"/>
+                        </a:effectRef>
+                        <a:fontRef idx="minor">
+                          <a:schemeClr val="tx1"/>
+                        </a:fontRef>
+                      </wps:style>
+                      <wps:bodyPr/>
+                    </wps:wsp>
+                  </a:graphicData>
+                </a:graphic>
+              </wp:anchor>
+            </w:drawing>
+          </mc:Choice>
+          <mc:Fallback>
+            <w:pict>
+              <v:shape id="Straight Arrow Connector 14" o:spid="_x0000_s1026" type="#_x0000_t32" style="position:absolute;margin-left:270.75pt;margin-top:6.95pt;width:159.75pt;height:155.25pt;flip:y;z-index:251662336;visibility:visible;mso-wrap-style:square;mso-wrap-distance-left:9pt;mso-wrap-distance-top:0;mso-wrap-distance-right:9pt;mso-wrap-distance-bottom:0;mso-position-horizontal:absolute;mso-position-horizontal-relative:text;mso-position-vertical:absolute;mso-position-vertical-relative:text" o:gfxdata="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" strokecolor="#4579b8 [3044]">
+                <v:stroke endarrow="open"/>
+              </v:shape>
+            </w:pict>
+          </mc:Fallback>
+        </mc:AlternateContent>
+      </w:r>
+      <w:r>
+        <w:rPr>
+          <w:rFonts w:ascii="Arial" w:hAnsi="Arial" w:cs="Arial"/>
+          <w:b/>
+          <w:bCs/>
+          <w:noProof/>
+          <w:sz w:val="18"/>
+          <w:szCs w:val="18"/>
+          <w:u w:val="single"/>
+          <w:lang w:eastAsia="en-AU"/>
+        </w:rPr>
+        <mc:AlternateContent>
+          <mc:Choice Requires="wps">
+            <w:drawing>
+              <wp:anchor distT="0" distB="0" distL="114300" distR="114300" simplePos="0" relativeHeight="251660288" behindDoc="0" locked="0" layoutInCell="1" allowOverlap="1" wp14:anchorId="19B8C96E" wp14:editId="61144718">
+                <wp:simplePos x="0" y="0"/>
+                <wp:positionH relativeFrom="column">
+                  <wp:posOffset>3162300</wp:posOffset>
+                </wp:positionH>
+                <wp:positionV relativeFrom="paragraph">
+                  <wp:posOffset>31114</wp:posOffset>
+                </wp:positionV>
+                <wp:extent cx="1676400" cy="1571625"/>
+                <wp:effectExtent l="38100" t="0" r="19050" b="47625"/>
+                <wp:wrapNone/>
+                <wp:docPr id="12" name="Straight Arrow Connector 12"/>
+                <wp:cNvGraphicFramePr/>
+                <a:graphic xmlns:a="http://schemas.openxmlformats.org/drawingml/2006/main">
+                  <a:graphicData uri="http://schemas.microsoft.com/office/word/2010/wordprocessingShape">
+                    <wps:wsp>
+                      <wps:cNvCnPr/>
+                      <wps:spPr>
+                        <a:xfrm flipH="1">
+                          <a:off x="0" y="0"/>
+                          <a:ext cx="1676400" cy="1571625"/>
+                        </a:xfrm>
+                        <a:prstGeom prst="straightConnector1">
+                          <a:avLst/>
+                        </a:prstGeom>
+                        <a:ln>
+                          <a:tailEnd type="arrow"/>
+                        </a:ln>
+                      </wps:spPr>
+                      <wps:style>
+                        <a:lnRef idx="1">
+                          <a:schemeClr val="accent1"/>
+                        </a:lnRef>
+                        <a:fillRef idx="0">
+                          <a:schemeClr val="accent1"/>
+                        </a:fillRef>
+                        <a:effectRef idx="0">
+                          <a:schemeClr val="accent1"/>
+                        </a:effectRef>
+                        <a:fontRef idx="minor">
+                          <a:schemeClr val="tx1"/>
+                        </a:fontRef>
+                      </wps:style>
+                      <wps:bodyPr/>
+                    </wps:wsp>
+                  </a:graphicData>
+                </a:graphic>
+              </wp:anchor>
+            </w:drawing>
+          </mc:Choice>
+          <mc:Fallback>
+            <w:pict>
+              <v:shape id="Straight Arrow Connector 12" o:spid="_x0000_s1026" type="#_x0000_t32" style="position:absolute;margin-left:249pt;margin-top:2.45pt;width:132pt;height:123.75pt;flip:x;z-index:251660288;visibility:visible;mso-wrap-style:square;mso-wrap-distance-left:9pt;mso-wrap-distance-top:0;mso-wrap-distance-right:9pt;mso-wrap-distance-bottom:0;mso-position-horizontal:absolute;mso-position-horizontal-relative:text;mso-position-vertical:absolute;mso-position-vertical-relative:text" o:gfxdata="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" strokecolor="#4579b8 [3044]">
+                <v:stroke endarrow="open"/>
+              </v:shape>
+            </w:pict>
+          </mc:Fallback>
+        </mc:AlternateContent>
+      </w:r>
+      <w:r>
+        <w:rPr>
+          <w:rFonts w:ascii="Arial" w:hAnsi="Arial" w:cs="Arial"/>
+          <w:b/>
+          <w:bCs/>
+          <w:noProof/>
+          <w:sz w:val="18"/>
+          <w:szCs w:val="18"/>
+          <w:u w:val="single"/>
+          <w:lang w:eastAsia="en-AU"/>
+        </w:rPr>
+        <mc:AlternateContent>
+          <mc:Choice Requires="wps">
+            <w:drawing>
+              <wp:anchor distT="0" distB="0" distL="114300" distR="114300" simplePos="0" relativeHeight="251659264" behindDoc="0" locked="0" layoutInCell="1" allowOverlap="1" wp14:anchorId="61F83E28" wp14:editId="0B756797">
+                <wp:simplePos x="0" y="0"/>
+                <wp:positionH relativeFrom="column">
+                  <wp:posOffset>1514474</wp:posOffset>
+                </wp:positionH>
+                <wp:positionV relativeFrom="paragraph">
+                  <wp:posOffset>31114</wp:posOffset>
+                </wp:positionV>
+                <wp:extent cx="1495425" cy="1571625"/>
+                <wp:effectExtent l="0" t="0" r="66675" b="47625"/>
+                <wp:wrapNone/>
+                <wp:docPr id="11" name="Straight Arrow Connector 11"/>
+                <wp:cNvGraphicFramePr/>
+                <a:graphic xmlns:a="http://schemas.openxmlformats.org/drawingml/2006/main">
+                  <a:graphicData uri="http://schemas.microsoft.com/office/word/2010/wordprocessingShape">
+                    <wps:wsp>
+                      <wps:cNvCnPr/>
+                      <wps:spPr>
+                        <a:xfrm>
+                          <a:off x="0" y="0"/>
+                          <a:ext cx="1495425" cy="1571625"/>
+                        </a:xfrm>
+                        <a:prstGeom prst="straightConnector1">
+                          <a:avLst/>
+                        </a:prstGeom>
+                        <a:ln>
+                          <a:tailEnd type="arrow"/>
+                        </a:ln>
+                      </wps:spPr>
+                      <wps:style>
+                        <a:lnRef idx="1">
+                          <a:schemeClr val="accent1"/>
+                        </a:lnRef>
+                        <a:fillRef idx="0">
+                          <a:schemeClr val="accent1"/>
+                        </a:fillRef>
+                        <a:effectRef idx="0">
+                          <a:schemeClr val="accent1"/>
+                        </a:effectRef>
+                        <a:fontRef idx="minor">
+                          <a:schemeClr val="tx1"/>
+                        </a:fontRef>
+                      </wps:style>
+                      <wps:bodyPr/>
+                    </wps:wsp>
+                  </a:graphicData>
+                </a:graphic>
+              </wp:anchor>
+            </w:drawing>
+          </mc:Choice>
+          <mc:Fallback>
+            <w:pict>
+              <v:shape id="Straight Arrow Connector 11" o:spid="_x0000_s1026" type="#_x0000_t32" style="position:absolute;margin-left:119.25pt;margin-top:2.45pt;width:117.75pt;height:123.75pt;z-index:251659264;visibility:visible;mso-wrap-style:square;mso-wrap-distance-left:9pt;mso-wrap-distance-top:0;mso-wrap-distance-right:9pt;mso-wrap-distance-bottom:0;mso-position-horizontal:absolute;mso-position-horizontal-relative:text;mso-position-vertical:absolute;mso-position-vertical-relative:text" o:gfxdata="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" strokecolor="#4579b8 [3044]">
+                <v:stroke endarrow="open"/>
+              </v:shape>
+            </w:pict>
+          </mc:Fallback>
+        </mc:AlternateContent>
       </w:r>
     </w:p>
     <w:p>
@@ -59,14 +733,447 @@
         <w:jc w:val="both"/>
         <w:rPr>
           <w:rFonts w:ascii="Arial" w:hAnsi="Arial" w:cs="Arial"/>
-          <w:sz w:val="20"/>
-          <w:szCs w:val="20"/>
+          <w:sz w:val="18"/>
+          <w:szCs w:val="18"/>
+        </w:rPr>
+      </w:pPr>
+    </w:p>
+    <w:p>
+      <w:pPr>
+        <w:spacing w:after="0"/>
+        <w:ind w:left="1440"/>
+        <w:jc w:val="both"/>
+        <w:rPr>
+          <w:rFonts w:ascii="Arial" w:hAnsi="Arial" w:cs="Arial"/>
+          <w:sz w:val="18"/>
+          <w:szCs w:val="18"/>
+        </w:rPr>
+      </w:pPr>
+      <w:r>
+        <w:rPr>
+          <w:rFonts w:ascii="Arial" w:hAnsi="Arial" w:cs="Arial"/>
+          <w:noProof/>
+          <w:sz w:val="18"/>
+          <w:szCs w:val="18"/>
+          <w:lang w:eastAsia="en-AU"/>
+        </w:rPr>
+        <mc:AlternateContent>
+          <mc:Choice Requires="wps">
+            <w:drawing>
+              <wp:anchor distT="0" distB="0" distL="114300" distR="114300" simplePos="0" relativeHeight="251667456" behindDoc="0" locked="0" layoutInCell="1" allowOverlap="1" wp14:anchorId="74EA7811" wp14:editId="620D08BA">
+                <wp:simplePos x="0" y="0"/>
+                <wp:positionH relativeFrom="column">
+                  <wp:posOffset>3769360</wp:posOffset>
+                </wp:positionH>
+                <wp:positionV relativeFrom="paragraph">
+                  <wp:posOffset>99695</wp:posOffset>
+                </wp:positionV>
+                <wp:extent cx="2374265" cy="1403985"/>
+                <wp:effectExtent l="0" t="742950" r="0" b="732790"/>
+                <wp:wrapNone/>
+                <wp:docPr id="17" name="Text Box 2"/>
+                <wp:cNvGraphicFramePr>
+                  <a:graphicFrameLocks xmlns:a="http://schemas.openxmlformats.org/drawingml/2006/main"/>
+                </wp:cNvGraphicFramePr>
+                <a:graphic xmlns:a="http://schemas.openxmlformats.org/drawingml/2006/main">
+                  <a:graphicData uri="http://schemas.microsoft.com/office/word/2010/wordprocessingShape">
+                    <wps:wsp>
+                      <wps:cNvSpPr txBox="1">
+                        <a:spLocks noChangeArrowheads="1"/>
+                      </wps:cNvSpPr>
+                      <wps:spPr bwMode="auto">
+                        <a:xfrm rot="18940644">
+                          <a:off x="0" y="0"/>
+                          <a:ext cx="2374265" cy="1403985"/>
+                        </a:xfrm>
+                        <a:prstGeom prst="rect">
+                          <a:avLst/>
+                        </a:prstGeom>
+                        <a:solidFill>
+                          <a:srgbClr val="FFFFFF"/>
+                        </a:solidFill>
+                        <a:ln w="9525">
+                          <a:solidFill>
+                            <a:srgbClr val="000000"/>
+                          </a:solidFill>
+                          <a:miter lim="800000"/>
+                          <a:headEnd/>
+                          <a:tailEnd/>
+                        </a:ln>
+                      </wps:spPr>
+                      <wps:txbx>
+                        <w:txbxContent>
+                          <w:p>
+                            <w:r>
+                              <w:t xml:space="preserve">Email saying the reason why Application got rejected </w:t>
+                            </w:r>
+                          </w:p>
+                        </w:txbxContent>
+                      </wps:txbx>
+                      <wps:bodyPr rot="0" vert="horz" wrap="square" lIns="91440" tIns="45720" rIns="91440" bIns="45720" anchor="t" anchorCtr="0">
+                        <a:spAutoFit/>
+                      </wps:bodyPr>
+                    </wps:wsp>
+                  </a:graphicData>
+                </a:graphic>
+                <wp14:sizeRelH relativeFrom="margin">
+                  <wp14:pctWidth>40000</wp14:pctWidth>
+                </wp14:sizeRelH>
+                <wp14:sizeRelV relativeFrom="margin">
+                  <wp14:pctHeight>20000</wp14:pctHeight>
+                </wp14:sizeRelV>
+              </wp:anchor>
+            </w:drawing>
+          </mc:Choice>
+          <mc:Fallback>
+            <w:pict>
+              <v:shapetype id="_x0000_t202" coordsize="21600,21600" o:spt="202" path="m,l,21600r21600,l21600,xe">
+                <v:stroke joinstyle="miter"/>
+                <v:path gradientshapeok="t" o:connecttype="rect"/>
+              </v:shapetype>
+              <v:shape id="Text Box 2" o:spid="_x0000_s1026" type="#_x0000_t202" style="position:absolute;left:0;text-align:left;margin-left:296.8pt;margin-top:7.85pt;width:186.95pt;height:110.55pt;rotation:-2904726fd;z-index:251667456;visibility:visible;mso-wrap-style:square;mso-width-percent:400;mso-height-percent:200;mso-wrap-distance-left:9pt;mso-wrap-distance-top:0;mso-wrap-distance-right:9pt;mso-wrap-distance-bottom:0;mso-position-horizontal:absolute;mso-position-horizontal-relative:text;mso-position-vertical:absolute;mso-position-vertical-relative:text;mso-width-percent:400;mso-height-percent:200;mso-width-relative:margin;mso-height-relative:margin;v-text-anchor:top" o:gfxdata="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">
+                <v:textbox style="mso-fit-shape-to-text:t">
+                  <w:txbxContent>
+                    <w:p>
+                      <w:r>
+                        <w:t xml:space="preserve">Email saying the reason why Application got rejected </w:t>
+                      </w:r>
+                    </w:p>
+                  </w:txbxContent>
+                </v:textbox>
+              </v:shape>
+            </w:pict>
+          </mc:Fallback>
+        </mc:AlternateContent>
+      </w:r>
+      <w:r>
+        <w:rPr>
+          <w:rFonts w:ascii="Arial" w:hAnsi="Arial" w:cs="Arial"/>
+          <w:noProof/>
+          <w:szCs w:val="22"/>
+          <w:lang w:eastAsia="en-AU"/>
+        </w:rPr>
+        <mc:AlternateContent>
+          <mc:Choice Requires="wps">
+            <w:drawing>
+              <wp:anchor distT="0" distB="0" distL="114300" distR="114300" simplePos="0" relativeHeight="251671552" behindDoc="0" locked="0" layoutInCell="1" allowOverlap="1" wp14:anchorId="7DB61FEC" wp14:editId="4EF3AAC0">
+                <wp:simplePos x="0" y="0"/>
+                <wp:positionH relativeFrom="column">
+                  <wp:posOffset>-1107440</wp:posOffset>
+                </wp:positionH>
+                <wp:positionV relativeFrom="paragraph">
+                  <wp:posOffset>45085</wp:posOffset>
+                </wp:positionV>
+                <wp:extent cx="2374265" cy="1403985"/>
+                <wp:effectExtent l="643255" t="61595" r="669290" b="59690"/>
+                <wp:wrapNone/>
+                <wp:docPr id="19" name="Text Box 2"/>
+                <wp:cNvGraphicFramePr>
+                  <a:graphicFrameLocks xmlns:a="http://schemas.openxmlformats.org/drawingml/2006/main"/>
+                </wp:cNvGraphicFramePr>
+                <a:graphic xmlns:a="http://schemas.openxmlformats.org/drawingml/2006/main">
+                  <a:graphicData uri="http://schemas.microsoft.com/office/word/2010/wordprocessingShape">
+                    <wps:wsp>
+                      <wps:cNvSpPr txBox="1">
+                        <a:spLocks noChangeArrowheads="1"/>
+                      </wps:cNvSpPr>
+                      <wps:spPr bwMode="auto">
+                        <a:xfrm rot="2944832">
+                          <a:off x="0" y="0"/>
+                          <a:ext cx="2374265" cy="1403985"/>
+                        </a:xfrm>
+                        <a:prstGeom prst="rect">
+                          <a:avLst/>
+                        </a:prstGeom>
+                        <a:solidFill>
+                          <a:srgbClr val="FFFFFF"/>
+                        </a:solidFill>
+                        <a:ln w="9525">
+                          <a:solidFill>
+                            <a:srgbClr val="000000"/>
+                          </a:solidFill>
+                          <a:miter lim="800000"/>
+                          <a:headEnd/>
+                          <a:tailEnd/>
+                        </a:ln>
+                      </wps:spPr>
+                      <wps:txbx>
+                        <w:txbxContent>
+                          <w:p>
+                            <w:r>
+                              <w:t>Email stating the next steps with a temporary password to enter the portal will be sent to the accepted candidates.</w:t>
+                            </w:r>
+                          </w:p>
+                        </w:txbxContent>
+                      </wps:txbx>
+                      <wps:bodyPr rot="0" vert="horz" wrap="square" lIns="91440" tIns="45720" rIns="91440" bIns="45720" anchor="t" anchorCtr="0">
+                        <a:spAutoFit/>
+                      </wps:bodyPr>
+                    </wps:wsp>
+                  </a:graphicData>
+                </a:graphic>
+                <wp14:sizeRelH relativeFrom="margin">
+                  <wp14:pctWidth>40000</wp14:pctWidth>
+                </wp14:sizeRelH>
+                <wp14:sizeRelV relativeFrom="margin">
+                  <wp14:pctHeight>20000</wp14:pctHeight>
+                </wp14:sizeRelV>
+              </wp:anchor>
+            </w:drawing>
+          </mc:Choice>
+          <mc:Fallback>
+            <w:pict>
+              <v:shape id="_x0000_s1027" type="#_x0000_t202" style="position:absolute;left:0;text-align:left;margin-left:-87.2pt;margin-top:3.55pt;width:186.95pt;height:110.55pt;rotation:3216542fd;z-index:251671552;visibility:visible;mso-wrap-style:square;mso-width-percent:400;mso-height-percent:200;mso-wrap-distance-left:9pt;mso-wrap-distance-top:0;mso-wrap-distance-right:9pt;mso-wrap-distance-bottom:0;mso-position-horizontal:absolute;mso-position-horizontal-relative:text;mso-position-vertical:absolute;mso-position-vertical-relative:text;mso-width-percent:400;mso-height-percent:200;mso-width-relative:margin;mso-height-relative:margin;v-text-anchor:top" o:gfxdata="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">
+                <v:textbox style="mso-fit-shape-to-text:t">
+                  <w:txbxContent>
+                    <w:p>
+                      <w:r>
+                        <w:t>Email stating the next steps with a temporary password to enter the portal will be sent to the accepted candidates.</w:t>
+                      </w:r>
+                    </w:p>
+                  </w:txbxContent>
+                </v:textbox>
+              </v:shape>
+            </w:pict>
+          </mc:Fallback>
+        </mc:AlternateContent>
+      </w:r>
+    </w:p>
+    <w:p>
+      <w:pPr>
+        <w:spacing w:after="0"/>
+        <w:ind w:left="1440"/>
+        <w:rPr>
+          <w:rFonts w:ascii="Arial" w:hAnsi="Arial" w:cs="Arial"/>
+          <w:sz w:val="18"/>
+          <w:szCs w:val="18"/>
+        </w:rPr>
+      </w:pPr>
+      <w:r>
+        <w:rPr>
+          <w:rFonts w:ascii="Arial" w:hAnsi="Arial" w:cs="Arial"/>
+          <w:sz w:val="18"/>
+          <w:szCs w:val="18"/>
+        </w:rPr>
+        <w:t>.</w:t>
+      </w:r>
+    </w:p>
+    <w:p>
+      <w:pPr>
+        <w:spacing w:after="0"/>
+        <w:ind w:left="1440"/>
+        <w:rPr>
+          <w:rFonts w:ascii="Arial" w:hAnsi="Arial" w:cs="Arial"/>
+          <w:sz w:val="18"/>
+          <w:szCs w:val="18"/>
+        </w:rPr>
+      </w:pPr>
+    </w:p>
+    <w:p>
+      <w:pPr>
+        <w:spacing w:after="0"/>
+        <w:ind w:left="1440"/>
+        <w:rPr>
+          <w:rFonts w:ascii="Arial" w:hAnsi="Arial" w:cs="Arial"/>
+          <w:sz w:val="18"/>
+          <w:szCs w:val="18"/>
+        </w:rPr>
+      </w:pPr>
+    </w:p>
+    <w:p>
+      <w:pPr>
+        <w:spacing w:after="0"/>
+        <w:ind w:left="1440"/>
+        <w:rPr>
+          <w:rFonts w:ascii="Arial" w:hAnsi="Arial" w:cs="Arial"/>
+          <w:sz w:val="18"/>
+          <w:szCs w:val="18"/>
+        </w:rPr>
+      </w:pPr>
+    </w:p>
+    <w:p>
+      <w:pPr>
+        <w:spacing w:after="0"/>
+        <w:ind w:left="1440"/>
+        <w:rPr>
+          <w:rFonts w:ascii="Arial" w:hAnsi="Arial" w:cs="Arial"/>
+          <w:sz w:val="18"/>
+          <w:szCs w:val="18"/>
+        </w:rPr>
+      </w:pPr>
+    </w:p>
+    <w:p>
+      <w:pPr>
+        <w:spacing w:after="0"/>
+        <w:ind w:left="1440"/>
+        <w:rPr>
+          <w:rFonts w:ascii="Arial" w:hAnsi="Arial" w:cs="Arial"/>
+          <w:sz w:val="18"/>
+          <w:szCs w:val="18"/>
+        </w:rPr>
+      </w:pPr>
+    </w:p>
+    <w:p>
+      <w:pPr>
+        <w:spacing w:after="0"/>
+        <w:ind w:left="1440"/>
+        <w:rPr>
+          <w:rFonts w:ascii="Arial" w:hAnsi="Arial" w:cs="Arial"/>
+          <w:sz w:val="18"/>
+          <w:szCs w:val="18"/>
+        </w:rPr>
+      </w:pPr>
+    </w:p>
+    <w:p>
+      <w:pPr>
+        <w:spacing w:after="0"/>
+        <w:ind w:left="1440"/>
+        <w:rPr>
+          <w:rFonts w:ascii="Arial" w:hAnsi="Arial" w:cs="Arial"/>
+          <w:sz w:val="18"/>
+          <w:szCs w:val="18"/>
+        </w:rPr>
+      </w:pPr>
+    </w:p>
+    <w:p>
+      <w:pPr>
+        <w:spacing w:after="0"/>
+        <w:ind w:left="1440"/>
+        <w:rPr>
+          <w:rFonts w:ascii="Arial" w:hAnsi="Arial" w:cs="Arial"/>
+          <w:b/>
+          <w:bCs/>
+          <w:sz w:val="18"/>
+          <w:szCs w:val="18"/>
+        </w:rPr>
+      </w:pPr>
+      <w:r>
+        <w:rPr>
+          <w:rFonts w:ascii="Arial" w:hAnsi="Arial" w:cs="Arial"/>
+          <w:noProof/>
+          <w:sz w:val="18"/>
+          <w:szCs w:val="18"/>
+          <w:lang w:eastAsia="en-AU"/>
+        </w:rPr>
+        <w:drawing>
+          <wp:anchor distT="0" distB="0" distL="114300" distR="114300" simplePos="0" relativeHeight="251661312" behindDoc="0" locked="0" layoutInCell="1" allowOverlap="1" wp14:anchorId="74DE6E3B" wp14:editId="1437BB82">
+            <wp:simplePos x="0" y="0"/>
+            <wp:positionH relativeFrom="column">
+              <wp:posOffset>1828800</wp:posOffset>
+            </wp:positionH>
+            <wp:positionV relativeFrom="paragraph">
+              <wp:align>top</wp:align>
+            </wp:positionV>
+            <wp:extent cx="1676400" cy="1182370"/>
+            <wp:effectExtent l="0" t="0" r="0" b="0"/>
+            <wp:wrapSquare wrapText="bothSides"/>
+            <wp:docPr id="13" name="Picture 13"/>
+            <wp:cNvGraphicFramePr>
+              <a:graphicFrameLocks xmlns:a="http://schemas.openxmlformats.org/drawingml/2006/main" noChangeAspect="1"/>
+            </wp:cNvGraphicFramePr>
+            <a:graphic xmlns:a="http://schemas.openxmlformats.org/drawingml/2006/main">
+              <a:graphicData uri="http://schemas.openxmlformats.org/drawingml/2006/picture">
+                <pic:pic xmlns:pic="http://schemas.openxmlformats.org/drawingml/2006/picture">
+                  <pic:nvPicPr>
+                    <pic:cNvPr id="0" name="Picture 6"/>
+                    <pic:cNvPicPr>
+                      <a:picLocks noChangeAspect="1" noChangeArrowheads="1"/>
+                    </pic:cNvPicPr>
+                  </pic:nvPicPr>
+                  <pic:blipFill>
+                    <a:blip r:embed="rId10">
+                      <a:extLst>
+                        <a:ext uri="{28A0092B-C50C-407E-A947-70E740481C1C}">
+                          <a14:useLocalDpi xmlns:a14="http://schemas.microsoft.com/office/drawing/2010/main" val="0"/>
+                        </a:ext>
+                      </a:extLst>
+                    </a:blip>
+                    <a:srcRect/>
+                    <a:stretch>
+                      <a:fillRect/>
+                    </a:stretch>
+                  </pic:blipFill>
+                  <pic:spPr bwMode="auto">
+                    <a:xfrm>
+                      <a:off x="0" y="0"/>
+                      <a:ext cx="1676400" cy="1182370"/>
+                    </a:xfrm>
+                    <a:prstGeom prst="rect">
+                      <a:avLst/>
+                    </a:prstGeom>
+                    <a:noFill/>
+                    <a:ln>
+                      <a:noFill/>
+                    </a:ln>
+                  </pic:spPr>
+                </pic:pic>
+              </a:graphicData>
+            </a:graphic>
+          </wp:anchor>
+        </w:drawing>
+      </w:r>
+      <w:r>
+        <w:rPr>
+          <w:rFonts w:ascii="Arial" w:hAnsi="Arial" w:cs="Arial"/>
+          <w:sz w:val="18"/>
+          <w:szCs w:val="18"/>
+        </w:rPr>
+        <w:br w:type="textWrapping" w:clear="all"/>
+      </w:r>
+      <w:r>
+        <w:rPr>
+          <w:rFonts w:ascii="Arial" w:hAnsi="Arial" w:cs="Arial"/>
+          <w:b/>
+          <w:bCs/>
+          <w:sz w:val="18"/>
+          <w:szCs w:val="18"/>
+        </w:rPr>
+        <w:t>An Admin from Anodiam will accept or reject the application and mail them back with the status.</w:t>
+      </w:r>
+    </w:p>
+    <w:p>
+      <w:pPr>
+        <w:spacing w:after="0"/>
+        <w:ind w:left="1440"/>
+        <w:rPr>
+          <w:rFonts w:ascii="Arial" w:hAnsi="Arial" w:cs="Arial"/>
+          <w:b/>
+          <w:bCs/>
+          <w:sz w:val="18"/>
+          <w:szCs w:val="18"/>
+        </w:rPr>
+      </w:pPr>
+    </w:p>
+    <w:p>
+      <w:pPr>
+        <w:spacing w:after="0"/>
+        <w:ind w:left="1440"/>
+        <w:rPr>
+          <w:rFonts w:ascii="Arial" w:hAnsi="Arial" w:cs="Arial"/>
+          <w:b/>
+          <w:bCs/>
+          <w:sz w:val="18"/>
+          <w:szCs w:val="18"/>
+        </w:rPr>
+      </w:pPr>
+    </w:p>
+    <w:p>
+      <w:pPr>
+        <w:spacing w:after="0"/>
+        <w:ind w:left="1440"/>
+        <w:rPr>
+          <w:rFonts w:ascii="Arial" w:hAnsi="Arial" w:cs="Arial"/>
+          <w:b/>
+          <w:bCs/>
+          <w:sz w:val="18"/>
+          <w:szCs w:val="18"/>
         </w:rPr>
       </w:pPr>
       <w:bookmarkStart w:id="0" w:name="_GoBack"/>
       <w:bookmarkEnd w:id="0"/>
     </w:p>
     <w:sectPr>
+      <w:headerReference w:type="default" r:id="rId11"/>
       <w:pgSz w:w="11906" w:h="16838"/>
       <w:pgMar w:top="1440" w:right="1440" w:bottom="1440" w:left="1440" w:header="708" w:footer="708" w:gutter="0"/>
       <w:cols w:space="708"/>
@@ -74,6 +1181,125 @@
     </w:sectPr>
   </w:body>
 </w:document>
+</file>
+
+<file path=word/endnotes.xml><?xml version="1.0" encoding="utf-8"?>
+<w:endnotes xmlns:wpc="http://schemas.microsoft.com/office/word/2010/wordprocessingCanvas" xmlns:mc="http://schemas.openxmlformats.org/markup-compatibility/2006" xmlns:o="urn:schemas-microsoft-com:office:office" xmlns:r="http://schemas.openxmlformats.org/officeDocument/2006/relationships" xmlns:m="http://schemas.openxmlformats.org/officeDocument/2006/math" xmlns:v="urn:schemas-microsoft-com:vml" xmlns:wp14="http://schemas.microsoft.com/office/word/2010/wordprocessingDrawing" xmlns:wp="http://schemas.openxmlformats.org/drawingml/2006/wordprocessingDrawing" xmlns:w10="urn:schemas-microsoft-com:office:word" xmlns:w="http://schemas.openxmlformats.org/wordprocessingml/2006/main" xmlns:w14="http://schemas.microsoft.com/office/word/2010/wordml" xmlns:wpg="http://schemas.microsoft.com/office/word/2010/wordprocessingGroup" xmlns:wpi="http://schemas.microsoft.com/office/word/2010/wordprocessingInk" xmlns:wne="http://schemas.microsoft.com/office/word/2006/wordml" xmlns:wps="http://schemas.microsoft.com/office/word/2010/wordprocessingShape" mc:Ignorable="w14 wp14">
+  <w:endnote w:type="separator" w:id="-1">
+    <w:p>
+      <w:pPr>
+        <w:spacing w:after="0" w:line="240" w:lineRule="auto"/>
+      </w:pPr>
+      <w:r>
+        <w:separator/>
+      </w:r>
+    </w:p>
+  </w:endnote>
+  <w:endnote w:type="continuationSeparator" w:id="0">
+    <w:p>
+      <w:pPr>
+        <w:spacing w:after="0" w:line="240" w:lineRule="auto"/>
+      </w:pPr>
+      <w:r>
+        <w:continuationSeparator/>
+      </w:r>
+    </w:p>
+  </w:endnote>
+</w:endnotes>
+</file>
+
+<file path=word/footnotes.xml><?xml version="1.0" encoding="utf-8"?>
+<w:footnotes xmlns:wpc="http://schemas.microsoft.com/office/word/2010/wordprocessingCanvas" xmlns:mc="http://schemas.openxmlformats.org/markup-compatibility/2006" xmlns:o="urn:schemas-microsoft-com:office:office" xmlns:r="http://schemas.openxmlformats.org/officeDocument/2006/relationships" xmlns:m="http://schemas.openxmlformats.org/officeDocument/2006/math" xmlns:v="urn:schemas-microsoft-com:vml" xmlns:wp14="http://schemas.microsoft.com/office/word/2010/wordprocessingDrawing" xmlns:wp="http://schemas.openxmlformats.org/drawingml/2006/wordprocessingDrawing" xmlns:w10="urn:schemas-microsoft-com:office:word" xmlns:w="http://schemas.openxmlformats.org/wordprocessingml/2006/main" xmlns:w14="http://schemas.microsoft.com/office/word/2010/wordml" xmlns:wpg="http://schemas.microsoft.com/office/word/2010/wordprocessingGroup" xmlns:wpi="http://schemas.microsoft.com/office/word/2010/wordprocessingInk" xmlns:wne="http://schemas.microsoft.com/office/word/2006/wordml" xmlns:wps="http://schemas.microsoft.com/office/word/2010/wordprocessingShape" mc:Ignorable="w14 wp14">
+  <w:footnote w:type="separator" w:id="-1">
+    <w:p>
+      <w:pPr>
+        <w:spacing w:after="0" w:line="240" w:lineRule="auto"/>
+      </w:pPr>
+      <w:r>
+        <w:separator/>
+      </w:r>
+    </w:p>
+  </w:footnote>
+  <w:footnote w:type="continuationSeparator" w:id="0">
+    <w:p>
+      <w:pPr>
+        <w:spacing w:after="0" w:line="240" w:lineRule="auto"/>
+      </w:pPr>
+      <w:r>
+        <w:continuationSeparator/>
+      </w:r>
+    </w:p>
+  </w:footnote>
+</w:footnotes>
+</file>
+
+<file path=word/header1.xml><?xml version="1.0" encoding="utf-8"?>
+<w:hdr xmlns:wpc="http://schemas.microsoft.com/office/word/2010/wordprocessingCanvas" xmlns:mc="http://schemas.openxmlformats.org/markup-compatibility/2006" xmlns:o="urn:schemas-microsoft-com:office:office" xmlns:r="http://schemas.openxmlformats.org/officeDocument/2006/relationships" xmlns:m="http://schemas.openxmlformats.org/officeDocument/2006/math" xmlns:v="urn:schemas-microsoft-com:vml" xmlns:wp14="http://schemas.microsoft.com/office/word/2010/wordprocessingDrawing" xmlns:wp="http://schemas.openxmlformats.org/drawingml/2006/wordprocessingDrawing" xmlns:w10="urn:schemas-microsoft-com:office:word" xmlns:w="http://schemas.openxmlformats.org/wordprocessingml/2006/main" xmlns:w14="http://schemas.microsoft.com/office/word/2010/wordml" xmlns:wpg="http://schemas.microsoft.com/office/word/2010/wordprocessingGroup" xmlns:wpi="http://schemas.microsoft.com/office/word/2010/wordprocessingInk" xmlns:wne="http://schemas.microsoft.com/office/word/2006/wordml" xmlns:wps="http://schemas.microsoft.com/office/word/2010/wordprocessingShape" mc:Ignorable="w14 wp14">
+  <w:p>
+    <w:pPr>
+      <w:pStyle w:val="Header"/>
+    </w:pPr>
+    <w:r>
+      <w:rPr>
+        <w:noProof/>
+        <w:lang w:eastAsia="en-AU"/>
+      </w:rPr>
+      <w:drawing>
+        <wp:inline distT="0" distB="0" distL="0" distR="0">
+          <wp:extent cx="1876425" cy="611878"/>
+          <wp:effectExtent l="0" t="0" r="0" b="0"/>
+          <wp:docPr id="1" name="Picture 1"/>
+          <wp:cNvGraphicFramePr>
+            <a:graphicFrameLocks xmlns:a="http://schemas.openxmlformats.org/drawingml/2006/main" noChangeAspect="1"/>
+          </wp:cNvGraphicFramePr>
+          <a:graphic xmlns:a="http://schemas.openxmlformats.org/drawingml/2006/main">
+            <a:graphicData uri="http://schemas.openxmlformats.org/drawingml/2006/picture">
+              <pic:pic xmlns:pic="http://schemas.openxmlformats.org/drawingml/2006/picture">
+                <pic:nvPicPr>
+                  <pic:cNvPr id="0" name="Picture 1"/>
+                  <pic:cNvPicPr>
+                    <a:picLocks noChangeAspect="1" noChangeArrowheads="1"/>
+                  </pic:cNvPicPr>
+                </pic:nvPicPr>
+                <pic:blipFill>
+                  <a:blip r:embed="rId1">
+                    <a:extLst>
+                      <a:ext uri="{28A0092B-C50C-407E-A947-70E740481C1C}">
+                        <a14:useLocalDpi xmlns:a14="http://schemas.microsoft.com/office/drawing/2010/main" val="0"/>
+                      </a:ext>
+                    </a:extLst>
+                  </a:blip>
+                  <a:srcRect/>
+                  <a:stretch>
+                    <a:fillRect/>
+                  </a:stretch>
+                </pic:blipFill>
+                <pic:spPr bwMode="auto">
+                  <a:xfrm>
+                    <a:off x="0" y="0"/>
+                    <a:ext cx="1876425" cy="611878"/>
+                  </a:xfrm>
+                  <a:prstGeom prst="rect">
+                    <a:avLst/>
+                  </a:prstGeom>
+                  <a:noFill/>
+                  <a:ln>
+                    <a:noFill/>
+                  </a:ln>
+                </pic:spPr>
+              </pic:pic>
+            </a:graphicData>
+          </a:graphic>
+        </wp:inline>
+      </w:drawing>
+    </w:r>
+  </w:p>
+  <w:p>
+    <w:pPr>
+      <w:pStyle w:val="Header"/>
+    </w:pPr>
+  </w:p>
+</w:hdr>
 </file>
 
 <file path=word/numbering.xml><?xml version="1.0" encoding="utf-8"?>
@@ -164,8 +1390,124 @@
       </w:pPr>
     </w:lvl>
   </w:abstractNum>
+  <w:abstractNum w:abstractNumId="1">
+    <w:nsid w:val="796D10DA"/>
+    <w:multiLevelType w:val="hybridMultilevel"/>
+    <w:tmpl w:val="61149C58"/>
+    <w:lvl w:ilvl="0" w:tplc="0C090001">
+      <w:start w:val="1"/>
+      <w:numFmt w:val="bullet"/>
+      <w:lvlText w:val=""/>
+      <w:lvlJc w:val="left"/>
+      <w:pPr>
+        <w:ind w:left="2160" w:hanging="360"/>
+      </w:pPr>
+      <w:rPr>
+        <w:rFonts w:ascii="Symbol" w:hAnsi="Symbol" w:hint="default"/>
+      </w:rPr>
+    </w:lvl>
+    <w:lvl w:ilvl="1" w:tplc="0C090003" w:tentative="1">
+      <w:start w:val="1"/>
+      <w:numFmt w:val="bullet"/>
+      <w:lvlText w:val="o"/>
+      <w:lvlJc w:val="left"/>
+      <w:pPr>
+        <w:ind w:left="2880" w:hanging="360"/>
+      </w:pPr>
+      <w:rPr>
+        <w:rFonts w:ascii="Courier New" w:hAnsi="Courier New" w:cs="Courier New" w:hint="default"/>
+      </w:rPr>
+    </w:lvl>
+    <w:lvl w:ilvl="2" w:tplc="0C090005" w:tentative="1">
+      <w:start w:val="1"/>
+      <w:numFmt w:val="bullet"/>
+      <w:lvlText w:val=""/>
+      <w:lvlJc w:val="left"/>
+      <w:pPr>
+        <w:ind w:left="3600" w:hanging="360"/>
+      </w:pPr>
+      <w:rPr>
+        <w:rFonts w:ascii="Wingdings" w:hAnsi="Wingdings" w:hint="default"/>
+      </w:rPr>
+    </w:lvl>
+    <w:lvl w:ilvl="3" w:tplc="0C090001" w:tentative="1">
+      <w:start w:val="1"/>
+      <w:numFmt w:val="bullet"/>
+      <w:lvlText w:val=""/>
+      <w:lvlJc w:val="left"/>
+      <w:pPr>
+        <w:ind w:left="4320" w:hanging="360"/>
+      </w:pPr>
+      <w:rPr>
+        <w:rFonts w:ascii="Symbol" w:hAnsi="Symbol" w:hint="default"/>
+      </w:rPr>
+    </w:lvl>
+    <w:lvl w:ilvl="4" w:tplc="0C090003" w:tentative="1">
+      <w:start w:val="1"/>
+      <w:numFmt w:val="bullet"/>
+      <w:lvlText w:val="o"/>
+      <w:lvlJc w:val="left"/>
+      <w:pPr>
+        <w:ind w:left="5040" w:hanging="360"/>
+      </w:pPr>
+      <w:rPr>
+        <w:rFonts w:ascii="Courier New" w:hAnsi="Courier New" w:cs="Courier New" w:hint="default"/>
+      </w:rPr>
+    </w:lvl>
+    <w:lvl w:ilvl="5" w:tplc="0C090005" w:tentative="1">
+      <w:start w:val="1"/>
+      <w:numFmt w:val="bullet"/>
+      <w:lvlText w:val=""/>
+      <w:lvlJc w:val="left"/>
+      <w:pPr>
+        <w:ind w:left="5760" w:hanging="360"/>
+      </w:pPr>
+      <w:rPr>
+        <w:rFonts w:ascii="Wingdings" w:hAnsi="Wingdings" w:hint="default"/>
+      </w:rPr>
+    </w:lvl>
+    <w:lvl w:ilvl="6" w:tplc="0C090001" w:tentative="1">
+      <w:start w:val="1"/>
+      <w:numFmt w:val="bullet"/>
+      <w:lvlText w:val=""/>
+      <w:lvlJc w:val="left"/>
+      <w:pPr>
+        <w:ind w:left="6480" w:hanging="360"/>
+      </w:pPr>
+      <w:rPr>
+        <w:rFonts w:ascii="Symbol" w:hAnsi="Symbol" w:hint="default"/>
+      </w:rPr>
+    </w:lvl>
+    <w:lvl w:ilvl="7" w:tplc="0C090003" w:tentative="1">
+      <w:start w:val="1"/>
+      <w:numFmt w:val="bullet"/>
+      <w:lvlText w:val="o"/>
+      <w:lvlJc w:val="left"/>
+      <w:pPr>
+        <w:ind w:left="7200" w:hanging="360"/>
+      </w:pPr>
+      <w:rPr>
+        <w:rFonts w:ascii="Courier New" w:hAnsi="Courier New" w:cs="Courier New" w:hint="default"/>
+      </w:rPr>
+    </w:lvl>
+    <w:lvl w:ilvl="8" w:tplc="0C090005" w:tentative="1">
+      <w:start w:val="1"/>
+      <w:numFmt w:val="bullet"/>
+      <w:lvlText w:val=""/>
+      <w:lvlJc w:val="left"/>
+      <w:pPr>
+        <w:ind w:left="7920" w:hanging="360"/>
+      </w:pPr>
+      <w:rPr>
+        <w:rFonts w:ascii="Wingdings" w:hAnsi="Wingdings" w:hint="default"/>
+      </w:rPr>
+    </w:lvl>
+  </w:abstractNum>
   <w:num w:numId="1">
     <w:abstractNumId w:val="0"/>
+  </w:num>
+  <w:num w:numId="2">
+    <w:abstractNumId w:val="1"/>
   </w:num>
 </w:numbering>
 </file>
@@ -368,6 +1710,80 @@
       <w:contextualSpacing/>
     </w:pPr>
   </w:style>
+  <w:style w:type="paragraph" w:styleId="Header">
+    <w:name w:val="header"/>
+    <w:basedOn w:val="Normal"/>
+    <w:link w:val="HeaderChar"/>
+    <w:uiPriority w:val="99"/>
+    <w:unhideWhenUsed/>
+    <w:rsid w:val="00EA033F"/>
+    <w:pPr>
+      <w:tabs>
+        <w:tab w:val="center" w:pos="4513"/>
+        <w:tab w:val="right" w:pos="9026"/>
+      </w:tabs>
+      <w:spacing w:after="0" w:line="240" w:lineRule="auto"/>
+    </w:pPr>
+  </w:style>
+  <w:style w:type="character" w:customStyle="1" w:styleId="HeaderChar">
+    <w:name w:val="Header Char"/>
+    <w:basedOn w:val="DefaultParagraphFont"/>
+    <w:link w:val="Header"/>
+    <w:uiPriority w:val="99"/>
+    <w:rsid w:val="00EA033F"/>
+  </w:style>
+  <w:style w:type="paragraph" w:styleId="Footer">
+    <w:name w:val="footer"/>
+    <w:basedOn w:val="Normal"/>
+    <w:link w:val="FooterChar"/>
+    <w:uiPriority w:val="99"/>
+    <w:unhideWhenUsed/>
+    <w:rsid w:val="00EA033F"/>
+    <w:pPr>
+      <w:tabs>
+        <w:tab w:val="center" w:pos="4513"/>
+        <w:tab w:val="right" w:pos="9026"/>
+      </w:tabs>
+      <w:spacing w:after="0" w:line="240" w:lineRule="auto"/>
+    </w:pPr>
+  </w:style>
+  <w:style w:type="character" w:customStyle="1" w:styleId="FooterChar">
+    <w:name w:val="Footer Char"/>
+    <w:basedOn w:val="DefaultParagraphFont"/>
+    <w:link w:val="Footer"/>
+    <w:uiPriority w:val="99"/>
+    <w:rsid w:val="00EA033F"/>
+  </w:style>
+  <w:style w:type="paragraph" w:styleId="BalloonText">
+    <w:name w:val="Balloon Text"/>
+    <w:basedOn w:val="Normal"/>
+    <w:link w:val="BalloonTextChar"/>
+    <w:uiPriority w:val="99"/>
+    <w:semiHidden/>
+    <w:unhideWhenUsed/>
+    <w:rsid w:val="00EA033F"/>
+    <w:pPr>
+      <w:spacing w:after="0" w:line="240" w:lineRule="auto"/>
+    </w:pPr>
+    <w:rPr>
+      <w:rFonts w:ascii="Tahoma" w:hAnsi="Tahoma" w:cs="Tahoma"/>
+      <w:sz w:val="16"/>
+      <w:szCs w:val="20"/>
+    </w:rPr>
+  </w:style>
+  <w:style w:type="character" w:customStyle="1" w:styleId="BalloonTextChar">
+    <w:name w:val="Balloon Text Char"/>
+    <w:basedOn w:val="DefaultParagraphFont"/>
+    <w:link w:val="BalloonText"/>
+    <w:uiPriority w:val="99"/>
+    <w:semiHidden/>
+    <w:rsid w:val="00EA033F"/>
+    <w:rPr>
+      <w:rFonts w:ascii="Tahoma" w:hAnsi="Tahoma" w:cs="Tahoma"/>
+      <w:sz w:val="16"/>
+      <w:szCs w:val="20"/>
+    </w:rPr>
+  </w:style>
 </w:styles>
 </file>
 
@@ -568,6 +1984,80 @@
       <w:ind w:left="720"/>
       <w:contextualSpacing/>
     </w:pPr>
+  </w:style>
+  <w:style w:type="paragraph" w:styleId="Header">
+    <w:name w:val="header"/>
+    <w:basedOn w:val="Normal"/>
+    <w:link w:val="HeaderChar"/>
+    <w:uiPriority w:val="99"/>
+    <w:unhideWhenUsed/>
+    <w:rsid w:val="00EA033F"/>
+    <w:pPr>
+      <w:tabs>
+        <w:tab w:val="center" w:pos="4513"/>
+        <w:tab w:val="right" w:pos="9026"/>
+      </w:tabs>
+      <w:spacing w:after="0" w:line="240" w:lineRule="auto"/>
+    </w:pPr>
+  </w:style>
+  <w:style w:type="character" w:customStyle="1" w:styleId="HeaderChar">
+    <w:name w:val="Header Char"/>
+    <w:basedOn w:val="DefaultParagraphFont"/>
+    <w:link w:val="Header"/>
+    <w:uiPriority w:val="99"/>
+    <w:rsid w:val="00EA033F"/>
+  </w:style>
+  <w:style w:type="paragraph" w:styleId="Footer">
+    <w:name w:val="footer"/>
+    <w:basedOn w:val="Normal"/>
+    <w:link w:val="FooterChar"/>
+    <w:uiPriority w:val="99"/>
+    <w:unhideWhenUsed/>
+    <w:rsid w:val="00EA033F"/>
+    <w:pPr>
+      <w:tabs>
+        <w:tab w:val="center" w:pos="4513"/>
+        <w:tab w:val="right" w:pos="9026"/>
+      </w:tabs>
+      <w:spacing w:after="0" w:line="240" w:lineRule="auto"/>
+    </w:pPr>
+  </w:style>
+  <w:style w:type="character" w:customStyle="1" w:styleId="FooterChar">
+    <w:name w:val="Footer Char"/>
+    <w:basedOn w:val="DefaultParagraphFont"/>
+    <w:link w:val="Footer"/>
+    <w:uiPriority w:val="99"/>
+    <w:rsid w:val="00EA033F"/>
+  </w:style>
+  <w:style w:type="paragraph" w:styleId="BalloonText">
+    <w:name w:val="Balloon Text"/>
+    <w:basedOn w:val="Normal"/>
+    <w:link w:val="BalloonTextChar"/>
+    <w:uiPriority w:val="99"/>
+    <w:semiHidden/>
+    <w:unhideWhenUsed/>
+    <w:rsid w:val="00EA033F"/>
+    <w:pPr>
+      <w:spacing w:after="0" w:line="240" w:lineRule="auto"/>
+    </w:pPr>
+    <w:rPr>
+      <w:rFonts w:ascii="Tahoma" w:hAnsi="Tahoma" w:cs="Tahoma"/>
+      <w:sz w:val="16"/>
+      <w:szCs w:val="20"/>
+    </w:rPr>
+  </w:style>
+  <w:style w:type="character" w:customStyle="1" w:styleId="BalloonTextChar">
+    <w:name w:val="Balloon Text Char"/>
+    <w:basedOn w:val="DefaultParagraphFont"/>
+    <w:link w:val="BalloonText"/>
+    <w:uiPriority w:val="99"/>
+    <w:semiHidden/>
+    <w:rsid w:val="00EA033F"/>
+    <w:rPr>
+      <w:rFonts w:ascii="Tahoma" w:hAnsi="Tahoma" w:cs="Tahoma"/>
+      <w:sz w:val="16"/>
+      <w:szCs w:val="20"/>
+    </w:rPr>
   </w:style>
 </w:styles>
 </file>

</xml_diff>